<commit_message>
add hh1 to hh6
</commit_message>
<xml_diff>
--- a/vbs/sample-heder-js.docx
+++ b/vbs/sample-heder-js.docx
@@ -52,7 +52,7 @@
     </w:p>
     <w:p>
       <w:pPr>
-        <w:pStyle w:val="Title"/>
+        <w:pStyle w:val="ab"/>
       </w:pPr>
       <w:r>
         <w:rPr>
@@ -66,7 +66,7 @@
     </w:p>
     <w:p>
       <w:pPr>
-        <w:pStyle w:val="Subtitle"/>
+        <w:pStyle w:val="ad"/>
       </w:pPr>
       <w:r>
         <w:rPr>
@@ -116,6 +116,7 @@
         <w:t>}}</w:t>
       </w:r>
     </w:p>
+    <w:p/>
     <w:sectPr>
       <w:headerReference w:type="default" r:id="rId7"/>
       <w:footerReference w:type="default" r:id="rId8"/>
@@ -160,7 +161,7 @@
     <w:sdtContent>
       <w:p>
         <w:pPr>
-          <w:pStyle w:val="Footer"/>
+          <w:pStyle w:val="a8"/>
           <w:jc w:val="center"/>
         </w:pPr>
         <w:r>
@@ -186,7 +187,7 @@
   </w:sdt>
   <w:p>
     <w:pPr>
-      <w:pStyle w:val="Footer"/>
+      <w:pStyle w:val="a8"/>
     </w:pPr>
   </w:p>
 </w:ftr>
@@ -215,7 +216,7 @@
 <w:hdr xmlns:wpc="http://schemas.microsoft.com/office/word/2010/wordprocessingCanvas" xmlns:cx="http://schemas.microsoft.com/office/drawing/2014/chartex" xmlns:cx1="http://schemas.microsoft.com/office/drawing/2015/9/8/chartex" xmlns:cx2="http://schemas.microsoft.com/office/drawing/2015/10/21/chartex" xmlns:cx3="http://schemas.microsoft.com/office/drawing/2016/5/9/chartex" xmlns:cx4="http://schemas.microsoft.com/office/drawing/2016/5/10/chartex" xmlns:cx5="http://schemas.microsoft.com/office/drawing/2016/5/11/chartex" xmlns:cx6="http://schemas.microsoft.com/office/drawing/2016/5/12/chartex" xmlns:cx7="http://schemas.microsoft.com/office/drawing/2016/5/13/chartex" xmlns:cx8="http://schemas.microsoft.com/office/drawing/2016/5/14/chartex" xmlns:mc="http://schemas.openxmlformats.org/markup-compatibility/2006" xmlns:aink="http://schemas.microsoft.com/office/drawing/2016/ink" xmlns:am3d="http://schemas.microsoft.com/office/drawing/2017/model3d" xmlns:o="urn:schemas-microsoft-com:office:office" xmlns:oel="http://schemas.microsoft.com/office/2019/extlst" xmlns:r="http://schemas.openxmlformats.org/officeDocument/2006/relationships" xmlns:m="http://schemas.openxmlformats.org/officeDocument/2006/math" xmlns:v="urn:schemas-microsoft-com:vml" xmlns:wp14="http://schemas.microsoft.com/office/word/2010/wordprocessingDrawing" xmlns:wp="http://schemas.openxmlformats.org/drawingml/2006/wordprocessingDrawing" xmlns:w10="urn:schemas-microsoft-com:office:word" xmlns:w="http://schemas.openxmlformats.org/wordprocessingml/2006/main" xmlns:w14="http://schemas.microsoft.com/office/word/2010/wordml" xmlns:w15="http://schemas.microsoft.com/office/word/2012/wordml" xmlns:w16cex="http://schemas.microsoft.com/office/word/2018/wordml/cex" xmlns:w16cid="http://schemas.microsoft.com/office/word/2016/wordml/cid" xmlns:w16="http://schemas.microsoft.com/office/word/2018/wordml" xmlns:w16sdtdh="http://schemas.microsoft.com/office/word/2020/wordml/sdtdatahash" xmlns:w16se="http://schemas.microsoft.com/office/word/2015/wordml/symex" xmlns:wpg="http://schemas.microsoft.com/office/word/2010/wordprocessingGroup" xmlns:wpi="http://schemas.microsoft.com/office/word/2010/wordprocessingInk" xmlns:wne="http://schemas.microsoft.com/office/word/2006/wordml" xmlns:wps="http://schemas.microsoft.com/office/word/2010/wordprocessingShape" mc:Ignorable="w14 w15 w16se w16cid w16 w16cex w16sdtdh wp14">
   <w:tbl>
     <w:tblPr>
-      <w:tblStyle w:val="TableGrid"/>
+      <w:tblStyle w:val="aa"/>
       <w:tblW w:w="9639" w:type="dxa"/>
       <w:tblInd w:w="-5" w:type="dxa"/>
       <w:tblBorders>
@@ -243,7 +244,7 @@
         </w:tcPr>
         <w:p>
           <w:pPr>
-            <w:pStyle w:val="Header"/>
+            <w:pStyle w:val="a6"/>
           </w:pPr>
           <w:r>
             <w:rPr>
@@ -262,7 +263,7 @@
         </w:tcPr>
         <w:p>
           <w:pPr>
-            <w:pStyle w:val="Header"/>
+            <w:pStyle w:val="a6"/>
           </w:pPr>
         </w:p>
       </w:tc>
@@ -272,7 +273,7 @@
         </w:tcPr>
         <w:p>
           <w:pPr>
-            <w:pStyle w:val="Header"/>
+            <w:pStyle w:val="a6"/>
             <w:jc w:val="right"/>
           </w:pPr>
           <w:r>
@@ -298,7 +299,7 @@
   </w:tbl>
   <w:p>
     <w:pPr>
-      <w:pStyle w:val="Header"/>
+      <w:pStyle w:val="a6"/>
     </w:pPr>
   </w:p>
 </w:hdr>
@@ -327,28 +328,28 @@
         <v:path o:extrusionok="f" gradientshapeok="t" o:connecttype="rect"/>
         <o:lock v:ext="edit" aspectratio="t"/>
       </v:shapetype>
-      <v:shape id="_x0000_i1046" type="#_x0000_t75" style="width:54.6pt;height:19.2pt" o:bullet="t">
+      <v:shape id="_x0000_i1186" type="#_x0000_t75" style="width:54.6pt;height:19.2pt" o:bullet="t">
         <v:imagedata r:id="rId1" o:title="note"/>
       </v:shape>
     </w:pict>
   </w:numPicBullet>
   <w:numPicBullet w:numPicBulletId="1">
     <w:pict>
-      <v:shape id="_x0000_i1047" type="#_x0000_t75" style="width:73.8pt;height:25.8pt" o:bullet="t">
+      <v:shape id="_x0000_i1187" type="#_x0000_t75" style="width:73.8pt;height:25.8pt" o:bullet="t">
         <v:imagedata r:id="rId2" o:title="note"/>
       </v:shape>
     </w:pict>
   </w:numPicBullet>
   <w:numPicBullet w:numPicBulletId="2">
     <w:pict>
-      <v:shape id="_x0000_i1048" type="#_x0000_t75" style="width:78pt;height:34.2pt" o:bullet="t">
+      <v:shape id="_x0000_i1188" type="#_x0000_t75" style="width:78pt;height:34.2pt" o:bullet="t">
         <v:imagedata r:id="rId3" o:title="warn"/>
       </v:shape>
     </w:pict>
   </w:numPicBullet>
   <w:numPicBullet w:numPicBulletId="3">
     <w:pict>
-      <v:shape id="_x0000_i1049" type="#_x0000_t75" style="width:253.8pt;height:139.2pt" o:bullet="t">
+      <v:shape id="_x0000_i1189" type="#_x0000_t75" style="width:253.8pt;height:139.2pt" o:bullet="t">
         <v:imagedata r:id="rId4" o:title="warn"/>
       </v:shape>
     </w:pict>
@@ -1689,11 +1690,11 @@
   <w:abstractNum w:abstractNumId="20" w15:restartNumberingAfterBreak="0">
     <w:nsid w:val="7E7177A6"/>
     <w:multiLevelType w:val="multilevel"/>
-    <w:tmpl w:val="09D6BD7C"/>
+    <w:tmpl w:val="D92CED24"/>
     <w:lvl w:ilvl="0">
       <w:start w:val="1"/>
       <w:numFmt w:val="decimal"/>
-      <w:pStyle w:val="Heading1"/>
+      <w:pStyle w:val="1"/>
       <w:lvlText w:val="%1"/>
       <w:lvlJc w:val="left"/>
       <w:pPr>
@@ -1709,7 +1710,7 @@
     <w:lvl w:ilvl="1">
       <w:start w:val="1"/>
       <w:numFmt w:val="decimal"/>
-      <w:pStyle w:val="Heading2"/>
+      <w:pStyle w:val="2"/>
       <w:lvlText w:val="%1.%2"/>
       <w:lvlJc w:val="left"/>
       <w:pPr>
@@ -1722,7 +1723,7 @@
     <w:lvl w:ilvl="2">
       <w:start w:val="1"/>
       <w:numFmt w:val="decimal"/>
-      <w:pStyle w:val="Heading3"/>
+      <w:pStyle w:val="3"/>
       <w:lvlText w:val="%1.%2.%3"/>
       <w:lvlJc w:val="left"/>
       <w:pPr>
@@ -1735,7 +1736,7 @@
     <w:lvl w:ilvl="3">
       <w:start w:val="1"/>
       <w:numFmt w:val="decimal"/>
-      <w:pStyle w:val="Heading4"/>
+      <w:pStyle w:val="4"/>
       <w:lvlText w:val="%1.%2.%3.%4"/>
       <w:lvlJc w:val="left"/>
       <w:pPr>
@@ -1748,7 +1749,7 @@
     <w:lvl w:ilvl="4">
       <w:start w:val="1"/>
       <w:numFmt w:val="none"/>
-      <w:pStyle w:val="Heading5"/>
+      <w:pStyle w:val="5"/>
       <w:lvlText w:val=""/>
       <w:lvlJc w:val="left"/>
       <w:pPr>
@@ -1764,7 +1765,7 @@
     <w:lvl w:ilvl="5">
       <w:start w:val="1"/>
       <w:numFmt w:val="none"/>
-      <w:pStyle w:val="Heading6"/>
+      <w:pStyle w:val="6"/>
       <w:lvlText w:val=""/>
       <w:lvlJc w:val="left"/>
       <w:pPr>
@@ -2428,7 +2429,7 @@
     <w:lsdException w:name="Unresolved Mention" w:semiHidden="1" w:unhideWhenUsed="1"/>
     <w:lsdException w:name="Smart Link" w:semiHidden="1" w:unhideWhenUsed="1"/>
   </w:latentStyles>
-  <w:style w:type="paragraph" w:default="1" w:styleId="Normal">
+  <w:style w:type="paragraph" w:default="1" w:styleId="a">
     <w:name w:val="Normal"/>
     <w:qFormat/>
     <w:rsid w:val="009E383C"/>
@@ -2437,14 +2438,14 @@
       <w:jc w:val="both"/>
     </w:pPr>
   </w:style>
-  <w:style w:type="paragraph" w:styleId="Heading1">
+  <w:style w:type="paragraph" w:styleId="1">
     <w:name w:val="heading 1"/>
     <w:basedOn w:val="BodyTitle"/>
-    <w:next w:val="Normal"/>
-    <w:link w:val="Heading1Char"/>
+    <w:next w:val="a"/>
+    <w:link w:val="10"/>
     <w:uiPriority w:val="9"/>
     <w:qFormat/>
-    <w:rsid w:val="00996A95"/>
+    <w:rsid w:val="005169DB"/>
     <w:pPr>
       <w:keepNext/>
       <w:numPr>
@@ -2453,18 +2454,18 @@
       <w:pBdr>
         <w:bottom w:val="single" w:sz="4" w:space="1" w:color="auto"/>
       </w:pBdr>
-      <w:spacing w:beforeLines="50" w:before="50" w:afterLines="50" w:after="50"/>
+      <w:spacing w:beforeLines="50" w:before="180" w:afterLines="50" w:after="180"/>
       <w:outlineLvl w:val="0"/>
     </w:pPr>
     <w:rPr>
       <w:sz w:val="28"/>
     </w:rPr>
   </w:style>
-  <w:style w:type="paragraph" w:styleId="Heading2">
+  <w:style w:type="paragraph" w:styleId="2">
     <w:name w:val="heading 2"/>
     <w:basedOn w:val="BodyTitle"/>
-    <w:next w:val="Normal"/>
-    <w:link w:val="Heading2Char"/>
+    <w:next w:val="a"/>
+    <w:link w:val="20"/>
     <w:uiPriority w:val="9"/>
     <w:unhideWhenUsed/>
     <w:qFormat/>
@@ -2481,11 +2482,11 @@
       <w:sz w:val="24"/>
     </w:rPr>
   </w:style>
-  <w:style w:type="paragraph" w:styleId="Heading3">
+  <w:style w:type="paragraph" w:styleId="3">
     <w:name w:val="heading 3"/>
     <w:basedOn w:val="BodyTitle"/>
-    <w:next w:val="Normal"/>
-    <w:link w:val="Heading3Char"/>
+    <w:next w:val="a"/>
+    <w:link w:val="30"/>
     <w:uiPriority w:val="9"/>
     <w:unhideWhenUsed/>
     <w:qFormat/>
@@ -2502,11 +2503,11 @@
       <w:sz w:val="22"/>
     </w:rPr>
   </w:style>
-  <w:style w:type="paragraph" w:styleId="Heading4">
+  <w:style w:type="paragraph" w:styleId="4">
     <w:name w:val="heading 4"/>
     <w:basedOn w:val="BodyTitle"/>
-    <w:next w:val="Normal"/>
-    <w:link w:val="Heading4Char"/>
+    <w:next w:val="a"/>
+    <w:link w:val="40"/>
     <w:uiPriority w:val="9"/>
     <w:unhideWhenUsed/>
     <w:qFormat/>
@@ -2523,15 +2524,15 @@
       <w:sz w:val="22"/>
     </w:rPr>
   </w:style>
-  <w:style w:type="paragraph" w:styleId="Heading5">
+  <w:style w:type="paragraph" w:styleId="5">
     <w:name w:val="heading 5"/>
     <w:basedOn w:val="BodyTitle"/>
-    <w:next w:val="Normal"/>
-    <w:link w:val="Heading5Char"/>
+    <w:next w:val="a"/>
+    <w:link w:val="50"/>
     <w:uiPriority w:val="9"/>
     <w:unhideWhenUsed/>
     <w:qFormat/>
-    <w:rsid w:val="00653A1A"/>
+    <w:rsid w:val="005169DB"/>
     <w:pPr>
       <w:keepNext/>
       <w:numPr>
@@ -2541,15 +2542,15 @@
       <w:tabs>
         <w:tab w:val="clear" w:pos="1871"/>
       </w:tabs>
-      <w:ind w:leftChars="472" w:left="991"/>
+      <w:ind w:leftChars="405" w:left="850"/>
       <w:outlineLvl w:val="4"/>
     </w:pPr>
   </w:style>
-  <w:style w:type="paragraph" w:styleId="Heading6">
+  <w:style w:type="paragraph" w:styleId="6">
     <w:name w:val="heading 6"/>
-    <w:basedOn w:val="Heading5"/>
-    <w:next w:val="Normal"/>
-    <w:link w:val="Heading6Char"/>
+    <w:basedOn w:val="5"/>
+    <w:next w:val="a"/>
+    <w:link w:val="60"/>
     <w:uiPriority w:val="9"/>
     <w:unhideWhenUsed/>
     <w:qFormat/>
@@ -2558,14 +2559,14 @@
       <w:numPr>
         <w:ilvl w:val="5"/>
       </w:numPr>
-      <w:ind w:leftChars="405" w:left="850"/>
+      <w:ind w:left="850"/>
       <w:outlineLvl w:val="5"/>
     </w:pPr>
   </w:style>
-  <w:style w:type="paragraph" w:styleId="Heading7">
+  <w:style w:type="paragraph" w:styleId="7">
     <w:name w:val="heading 7"/>
-    <w:basedOn w:val="Normal"/>
-    <w:link w:val="Heading7Char"/>
+    <w:basedOn w:val="a"/>
+    <w:link w:val="70"/>
     <w:uiPriority w:val="9"/>
     <w:unhideWhenUsed/>
     <w:qFormat/>
@@ -2575,10 +2576,10 @@
       <w:outlineLvl w:val="6"/>
     </w:pPr>
   </w:style>
-  <w:style w:type="paragraph" w:styleId="Heading8">
+  <w:style w:type="paragraph" w:styleId="8">
     <w:name w:val="heading 8"/>
-    <w:basedOn w:val="Normal"/>
-    <w:link w:val="Heading8Char"/>
+    <w:basedOn w:val="a"/>
+    <w:link w:val="80"/>
     <w:uiPriority w:val="9"/>
     <w:unhideWhenUsed/>
     <w:qFormat/>
@@ -2587,11 +2588,11 @@
       <w:outlineLvl w:val="7"/>
     </w:pPr>
   </w:style>
-  <w:style w:type="paragraph" w:styleId="Heading9">
+  <w:style w:type="paragraph" w:styleId="9">
     <w:name w:val="heading 9"/>
-    <w:basedOn w:val="Normal"/>
-    <w:next w:val="Normal"/>
-    <w:link w:val="Heading9Char"/>
+    <w:basedOn w:val="a"/>
+    <w:next w:val="a"/>
+    <w:link w:val="90"/>
     <w:uiPriority w:val="9"/>
     <w:unhideWhenUsed/>
     <w:qFormat/>
@@ -2600,13 +2601,13 @@
       <w:outlineLvl w:val="8"/>
     </w:pPr>
   </w:style>
-  <w:style w:type="character" w:default="1" w:styleId="DefaultParagraphFont">
+  <w:style w:type="character" w:default="1" w:styleId="a0">
     <w:name w:val="Default Paragraph Font"/>
     <w:uiPriority w:val="1"/>
     <w:semiHidden/>
     <w:unhideWhenUsed/>
   </w:style>
-  <w:style w:type="table" w:default="1" w:styleId="TableNormal">
+  <w:style w:type="table" w:default="1" w:styleId="a1">
     <w:name w:val="Normal Table"/>
     <w:uiPriority w:val="99"/>
     <w:semiHidden/>
@@ -2621,7 +2622,7 @@
       </w:tblCellMar>
     </w:tblPr>
   </w:style>
-  <w:style w:type="numbering" w:default="1" w:styleId="NoList">
+  <w:style w:type="numbering" w:default="1" w:styleId="a2">
     <w:name w:val="No List"/>
     <w:uiPriority w:val="99"/>
     <w:semiHidden/>
@@ -2629,7 +2630,7 @@
   </w:style>
   <w:style w:type="table" w:customStyle="1" w:styleId="AAA">
     <w:name w:val="表スタイルAAA"/>
-    <w:basedOn w:val="TableNormal"/>
+    <w:basedOn w:val="a1"/>
     <w:uiPriority w:val="99"/>
     <w:rsid w:val="009A1AE8"/>
     <w:rPr>
@@ -2640,9 +2641,9 @@
     </w:rPr>
     <w:tblPr/>
   </w:style>
-  <w:style w:type="paragraph" w:styleId="ListParagraph">
+  <w:style w:type="paragraph" w:styleId="a3">
     <w:name w:val="List Paragraph"/>
-    <w:basedOn w:val="Normal"/>
+    <w:basedOn w:val="a"/>
     <w:uiPriority w:val="34"/>
     <w:qFormat/>
     <w:rsid w:val="0040069C"/>
@@ -2650,21 +2651,21 @@
       <w:ind w:leftChars="400" w:left="840"/>
     </w:pPr>
   </w:style>
-  <w:style w:type="character" w:customStyle="1" w:styleId="Heading1Char">
-    <w:name w:val="Heading 1 Char"/>
-    <w:basedOn w:val="DefaultParagraphFont"/>
-    <w:link w:val="Heading1"/>
+  <w:style w:type="character" w:customStyle="1" w:styleId="10">
+    <w:name w:val="見出し 1 (文字)"/>
+    <w:basedOn w:val="a0"/>
+    <w:link w:val="1"/>
     <w:uiPriority w:val="9"/>
-    <w:rsid w:val="00996A95"/>
+    <w:rsid w:val="005169DB"/>
     <w:rPr>
       <w:rFonts w:asciiTheme="majorHAnsi" w:eastAsiaTheme="majorEastAsia" w:hAnsiTheme="majorHAnsi"/>
       <w:sz w:val="28"/>
     </w:rPr>
   </w:style>
-  <w:style w:type="character" w:customStyle="1" w:styleId="Heading2Char">
-    <w:name w:val="Heading 2 Char"/>
-    <w:basedOn w:val="DefaultParagraphFont"/>
-    <w:link w:val="Heading2"/>
+  <w:style w:type="character" w:customStyle="1" w:styleId="20">
+    <w:name w:val="見出し 2 (文字)"/>
+    <w:basedOn w:val="a0"/>
+    <w:link w:val="2"/>
     <w:uiPriority w:val="9"/>
     <w:rsid w:val="0083626B"/>
     <w:rPr>
@@ -2672,10 +2673,10 @@
       <w:sz w:val="24"/>
     </w:rPr>
   </w:style>
-  <w:style w:type="character" w:customStyle="1" w:styleId="Heading3Char">
-    <w:name w:val="Heading 3 Char"/>
-    <w:basedOn w:val="DefaultParagraphFont"/>
-    <w:link w:val="Heading3"/>
+  <w:style w:type="character" w:customStyle="1" w:styleId="30">
+    <w:name w:val="見出し 3 (文字)"/>
+    <w:basedOn w:val="a0"/>
+    <w:link w:val="3"/>
     <w:uiPriority w:val="9"/>
     <w:rsid w:val="0083626B"/>
     <w:rPr>
@@ -2683,10 +2684,10 @@
       <w:sz w:val="22"/>
     </w:rPr>
   </w:style>
-  <w:style w:type="character" w:customStyle="1" w:styleId="Heading4Char">
-    <w:name w:val="Heading 4 Char"/>
-    <w:basedOn w:val="DefaultParagraphFont"/>
-    <w:link w:val="Heading4"/>
+  <w:style w:type="character" w:customStyle="1" w:styleId="40">
+    <w:name w:val="見出し 4 (文字)"/>
+    <w:basedOn w:val="a0"/>
+    <w:link w:val="4"/>
     <w:uiPriority w:val="9"/>
     <w:rsid w:val="0083626B"/>
     <w:rPr>
@@ -2694,50 +2695,50 @@
       <w:sz w:val="22"/>
     </w:rPr>
   </w:style>
-  <w:style w:type="character" w:customStyle="1" w:styleId="Heading5Char">
-    <w:name w:val="Heading 5 Char"/>
-    <w:basedOn w:val="DefaultParagraphFont"/>
-    <w:link w:val="Heading5"/>
+  <w:style w:type="character" w:customStyle="1" w:styleId="50">
+    <w:name w:val="見出し 5 (文字)"/>
+    <w:basedOn w:val="a0"/>
+    <w:link w:val="5"/>
     <w:uiPriority w:val="9"/>
-    <w:rsid w:val="00653A1A"/>
+    <w:rsid w:val="005169DB"/>
     <w:rPr>
       <w:rFonts w:asciiTheme="majorHAnsi" w:eastAsiaTheme="majorEastAsia" w:hAnsiTheme="majorHAnsi"/>
     </w:rPr>
   </w:style>
-  <w:style w:type="character" w:customStyle="1" w:styleId="Heading6Char">
-    <w:name w:val="Heading 6 Char"/>
-    <w:basedOn w:val="DefaultParagraphFont"/>
-    <w:link w:val="Heading6"/>
+  <w:style w:type="character" w:customStyle="1" w:styleId="60">
+    <w:name w:val="見出し 6 (文字)"/>
+    <w:basedOn w:val="a0"/>
+    <w:link w:val="6"/>
     <w:uiPriority w:val="9"/>
     <w:rsid w:val="00F607FB"/>
     <w:rPr>
       <w:rFonts w:asciiTheme="majorHAnsi" w:eastAsiaTheme="majorEastAsia" w:hAnsiTheme="majorHAnsi"/>
     </w:rPr>
   </w:style>
-  <w:style w:type="character" w:customStyle="1" w:styleId="Heading7Char">
-    <w:name w:val="Heading 7 Char"/>
-    <w:basedOn w:val="DefaultParagraphFont"/>
-    <w:link w:val="Heading7"/>
+  <w:style w:type="character" w:customStyle="1" w:styleId="70">
+    <w:name w:val="見出し 7 (文字)"/>
+    <w:basedOn w:val="a0"/>
+    <w:link w:val="7"/>
     <w:uiPriority w:val="9"/>
     <w:rsid w:val="000F0629"/>
   </w:style>
-  <w:style w:type="character" w:customStyle="1" w:styleId="Heading8Char">
-    <w:name w:val="Heading 8 Char"/>
-    <w:basedOn w:val="DefaultParagraphFont"/>
-    <w:link w:val="Heading8"/>
+  <w:style w:type="character" w:customStyle="1" w:styleId="80">
+    <w:name w:val="見出し 8 (文字)"/>
+    <w:basedOn w:val="a0"/>
+    <w:link w:val="8"/>
     <w:uiPriority w:val="9"/>
     <w:rsid w:val="001F30F6"/>
   </w:style>
-  <w:style w:type="character" w:customStyle="1" w:styleId="Heading9Char">
-    <w:name w:val="Heading 9 Char"/>
-    <w:basedOn w:val="DefaultParagraphFont"/>
-    <w:link w:val="Heading9"/>
+  <w:style w:type="character" w:customStyle="1" w:styleId="90">
+    <w:name w:val="見出し 9 (文字)"/>
+    <w:basedOn w:val="a0"/>
+    <w:link w:val="9"/>
     <w:uiPriority w:val="9"/>
     <w:rsid w:val="00836DB8"/>
   </w:style>
-  <w:style w:type="character" w:styleId="Emphasis">
+  <w:style w:type="character" w:styleId="a4">
     <w:name w:val="Emphasis"/>
-    <w:basedOn w:val="DefaultParagraphFont"/>
+    <w:basedOn w:val="a0"/>
     <w:uiPriority w:val="20"/>
     <w:qFormat/>
     <w:rsid w:val="00884BC6"/>
@@ -2746,9 +2747,9 @@
       <w:iCs/>
     </w:rPr>
   </w:style>
-  <w:style w:type="character" w:styleId="IntenseEmphasis">
+  <w:style w:type="character" w:styleId="21">
     <w:name w:val="Intense Emphasis"/>
-    <w:basedOn w:val="DefaultParagraphFont"/>
+    <w:basedOn w:val="a0"/>
     <w:uiPriority w:val="21"/>
     <w:qFormat/>
     <w:rsid w:val="00884BC6"/>
@@ -2758,9 +2759,9 @@
       <w:color w:val="4472C4" w:themeColor="accent1"/>
     </w:rPr>
   </w:style>
-  <w:style w:type="character" w:styleId="Strong">
+  <w:style w:type="character" w:styleId="a5">
     <w:name w:val="Strong"/>
-    <w:basedOn w:val="DefaultParagraphFont"/>
+    <w:basedOn w:val="a0"/>
     <w:uiPriority w:val="22"/>
     <w:qFormat/>
     <w:rsid w:val="00884BC6"/>
@@ -2769,10 +2770,10 @@
       <w:bCs/>
     </w:rPr>
   </w:style>
-  <w:style w:type="paragraph" w:styleId="Header">
+  <w:style w:type="paragraph" w:styleId="a6">
     <w:name w:val="header"/>
-    <w:basedOn w:val="Normal"/>
-    <w:link w:val="HeaderChar"/>
+    <w:basedOn w:val="a"/>
+    <w:link w:val="a7"/>
     <w:uiPriority w:val="99"/>
     <w:unhideWhenUsed/>
     <w:rsid w:val="00D41B14"/>
@@ -2784,17 +2785,17 @@
       <w:snapToGrid w:val="0"/>
     </w:pPr>
   </w:style>
-  <w:style w:type="character" w:customStyle="1" w:styleId="HeaderChar">
-    <w:name w:val="Header Char"/>
-    <w:basedOn w:val="DefaultParagraphFont"/>
-    <w:link w:val="Header"/>
+  <w:style w:type="character" w:customStyle="1" w:styleId="a7">
+    <w:name w:val="ヘッダー (文字)"/>
+    <w:basedOn w:val="a0"/>
+    <w:link w:val="a6"/>
     <w:uiPriority w:val="99"/>
     <w:rsid w:val="00D41B14"/>
   </w:style>
-  <w:style w:type="paragraph" w:styleId="Footer">
+  <w:style w:type="paragraph" w:styleId="a8">
     <w:name w:val="footer"/>
-    <w:basedOn w:val="Normal"/>
-    <w:link w:val="FooterChar"/>
+    <w:basedOn w:val="a"/>
+    <w:link w:val="a9"/>
     <w:uiPriority w:val="99"/>
     <w:unhideWhenUsed/>
     <w:rsid w:val="00D41B14"/>
@@ -2806,16 +2807,16 @@
       <w:snapToGrid w:val="0"/>
     </w:pPr>
   </w:style>
-  <w:style w:type="character" w:customStyle="1" w:styleId="FooterChar">
-    <w:name w:val="Footer Char"/>
-    <w:basedOn w:val="DefaultParagraphFont"/>
-    <w:link w:val="Footer"/>
+  <w:style w:type="character" w:customStyle="1" w:styleId="a9">
+    <w:name w:val="フッター (文字)"/>
+    <w:basedOn w:val="a0"/>
+    <w:link w:val="a8"/>
     <w:uiPriority w:val="99"/>
     <w:rsid w:val="00D41B14"/>
   </w:style>
   <w:style w:type="paragraph" w:customStyle="1" w:styleId="body1">
     <w:name w:val="body1"/>
-    <w:basedOn w:val="Normal"/>
+    <w:basedOn w:val="a"/>
     <w:qFormat/>
     <w:rsid w:val="00C579DA"/>
     <w:pPr>
@@ -2825,7 +2826,7 @@
   </w:style>
   <w:style w:type="table" w:customStyle="1" w:styleId="styleN">
     <w:name w:val="styleN"/>
-    <w:basedOn w:val="TableNormal"/>
+    <w:basedOn w:val="a1"/>
     <w:uiPriority w:val="99"/>
     <w:rsid w:val="00D52227"/>
     <w:tblPr>
@@ -2855,9 +2856,9 @@
       </w:tcPr>
     </w:tblStylePr>
   </w:style>
-  <w:style w:type="table" w:styleId="TableGrid">
+  <w:style w:type="table" w:styleId="aa">
     <w:name w:val="Table Grid"/>
-    <w:basedOn w:val="TableNormal"/>
+    <w:basedOn w:val="a1"/>
     <w:uiPriority w:val="39"/>
     <w:rsid w:val="00C37B4D"/>
     <w:tblPr>
@@ -2871,9 +2872,9 @@
       </w:tblBorders>
     </w:tblPr>
   </w:style>
-  <w:style w:type="table" w:styleId="PlainTable3">
+  <w:style w:type="table" w:styleId="31">
     <w:name w:val="Plain Table 3"/>
-    <w:basedOn w:val="TableNormal"/>
+    <w:basedOn w:val="a1"/>
     <w:uiPriority w:val="43"/>
     <w:rsid w:val="00C37B4D"/>
     <w:tblPr>
@@ -2961,9 +2962,9 @@
       </w:tcPr>
     </w:tblStylePr>
   </w:style>
-  <w:style w:type="table" w:styleId="GridTable2">
+  <w:style w:type="table" w:styleId="22">
     <w:name w:val="Grid Table 2"/>
-    <w:basedOn w:val="TableNormal"/>
+    <w:basedOn w:val="a1"/>
     <w:uiPriority w:val="47"/>
     <w:rsid w:val="00C37B4D"/>
     <w:tblPr>
@@ -3033,11 +3034,11 @@
       </w:tcPr>
     </w:tblStylePr>
   </w:style>
-  <w:style w:type="paragraph" w:styleId="Title">
+  <w:style w:type="paragraph" w:styleId="ab">
     <w:name w:val="Title"/>
-    <w:basedOn w:val="Normal"/>
-    <w:next w:val="Normal"/>
-    <w:link w:val="TitleChar"/>
+    <w:basedOn w:val="a"/>
+    <w:next w:val="a"/>
+    <w:link w:val="ac"/>
     <w:uiPriority w:val="10"/>
     <w:qFormat/>
     <w:rsid w:val="006970D4"/>
@@ -3051,10 +3052,10 @@
       <w:szCs w:val="32"/>
     </w:rPr>
   </w:style>
-  <w:style w:type="character" w:customStyle="1" w:styleId="TitleChar">
-    <w:name w:val="Title Char"/>
-    <w:basedOn w:val="DefaultParagraphFont"/>
-    <w:link w:val="Title"/>
+  <w:style w:type="character" w:customStyle="1" w:styleId="ac">
+    <w:name w:val="表題 (文字)"/>
+    <w:basedOn w:val="a0"/>
+    <w:link w:val="ab"/>
     <w:uiPriority w:val="10"/>
     <w:rsid w:val="006970D4"/>
     <w:rPr>
@@ -3063,11 +3064,11 @@
       <w:szCs w:val="32"/>
     </w:rPr>
   </w:style>
-  <w:style w:type="paragraph" w:styleId="Subtitle">
+  <w:style w:type="paragraph" w:styleId="ad">
     <w:name w:val="Subtitle"/>
-    <w:basedOn w:val="Normal"/>
-    <w:next w:val="Normal"/>
-    <w:link w:val="SubtitleChar"/>
+    <w:basedOn w:val="a"/>
+    <w:next w:val="a"/>
+    <w:link w:val="ae"/>
     <w:uiPriority w:val="11"/>
     <w:qFormat/>
     <w:rsid w:val="006970D4"/>
@@ -3079,10 +3080,10 @@
       <w:szCs w:val="24"/>
     </w:rPr>
   </w:style>
-  <w:style w:type="character" w:customStyle="1" w:styleId="SubtitleChar">
-    <w:name w:val="Subtitle Char"/>
-    <w:basedOn w:val="DefaultParagraphFont"/>
-    <w:link w:val="Subtitle"/>
+  <w:style w:type="character" w:customStyle="1" w:styleId="ae">
+    <w:name w:val="副題 (文字)"/>
+    <w:basedOn w:val="a0"/>
+    <w:link w:val="ad"/>
     <w:uiPriority w:val="11"/>
     <w:rsid w:val="006970D4"/>
     <w:rPr>
@@ -3092,7 +3093,7 @@
   </w:style>
   <w:style w:type="paragraph" w:customStyle="1" w:styleId="nList1">
     <w:name w:val="nList1"/>
-    <w:basedOn w:val="ListParagraph"/>
+    <w:basedOn w:val="a3"/>
     <w:qFormat/>
     <w:rsid w:val="00A411D5"/>
     <w:pPr>
@@ -3116,7 +3117,7 @@
   </w:style>
   <w:style w:type="paragraph" w:customStyle="1" w:styleId="note1">
     <w:name w:val="note1"/>
-    <w:basedOn w:val="ListParagraph"/>
+    <w:basedOn w:val="a3"/>
     <w:qFormat/>
     <w:rsid w:val="007964F2"/>
     <w:pPr>
@@ -3127,9 +3128,9 @@
       <w:ind w:leftChars="0" w:left="0"/>
     </w:pPr>
   </w:style>
-  <w:style w:type="paragraph" w:styleId="BlockText">
+  <w:style w:type="paragraph" w:styleId="af">
     <w:name w:val="Block Text"/>
-    <w:basedOn w:val="Normal"/>
+    <w:basedOn w:val="a"/>
     <w:uiPriority w:val="99"/>
     <w:unhideWhenUsed/>
     <w:rsid w:val="009E383C"/>
@@ -3139,7 +3140,7 @@
   </w:style>
   <w:style w:type="paragraph" w:customStyle="1" w:styleId="blockA">
     <w:name w:val="blockA"/>
-    <w:basedOn w:val="BlockText"/>
+    <w:basedOn w:val="af"/>
     <w:qFormat/>
     <w:rsid w:val="009E383C"/>
     <w:pPr>
@@ -3159,11 +3160,11 @@
       <w:ind w:left="1985" w:hanging="283"/>
     </w:pPr>
   </w:style>
-  <w:style w:type="paragraph" w:styleId="Quote">
+  <w:style w:type="paragraph" w:styleId="af0">
     <w:name w:val="Quote"/>
-    <w:basedOn w:val="Normal"/>
-    <w:next w:val="Normal"/>
-    <w:link w:val="QuoteChar"/>
+    <w:basedOn w:val="a"/>
+    <w:next w:val="a"/>
+    <w:link w:val="af1"/>
     <w:uiPriority w:val="29"/>
     <w:qFormat/>
     <w:rsid w:val="00F5390E"/>
@@ -3178,10 +3179,10 @@
       <w:color w:val="404040" w:themeColor="text1" w:themeTint="BF"/>
     </w:rPr>
   </w:style>
-  <w:style w:type="character" w:customStyle="1" w:styleId="QuoteChar">
-    <w:name w:val="Quote Char"/>
-    <w:basedOn w:val="DefaultParagraphFont"/>
-    <w:link w:val="Quote"/>
+  <w:style w:type="character" w:customStyle="1" w:styleId="af1">
+    <w:name w:val="引用文 (文字)"/>
+    <w:basedOn w:val="a0"/>
+    <w:link w:val="af0"/>
     <w:uiPriority w:val="29"/>
     <w:rsid w:val="00F5390E"/>
     <w:rPr>
@@ -3190,11 +3191,11 @@
       <w:color w:val="404040" w:themeColor="text1" w:themeTint="BF"/>
     </w:rPr>
   </w:style>
-  <w:style w:type="paragraph" w:styleId="IntenseQuote">
+  <w:style w:type="paragraph" w:styleId="23">
     <w:name w:val="Intense Quote"/>
-    <w:basedOn w:val="Normal"/>
-    <w:next w:val="Normal"/>
-    <w:link w:val="IntenseQuoteChar"/>
+    <w:basedOn w:val="a"/>
+    <w:next w:val="a"/>
+    <w:link w:val="24"/>
     <w:uiPriority w:val="30"/>
     <w:qFormat/>
     <w:rsid w:val="00F5390E"/>
@@ -3213,10 +3214,10 @@
       <w:color w:val="4472C4" w:themeColor="accent1"/>
     </w:rPr>
   </w:style>
-  <w:style w:type="character" w:customStyle="1" w:styleId="IntenseQuoteChar">
-    <w:name w:val="Intense Quote Char"/>
-    <w:basedOn w:val="DefaultParagraphFont"/>
-    <w:link w:val="IntenseQuote"/>
+  <w:style w:type="character" w:customStyle="1" w:styleId="24">
+    <w:name w:val="引用文 2 (文字)"/>
+    <w:basedOn w:val="a0"/>
+    <w:link w:val="23"/>
     <w:uiPriority w:val="30"/>
     <w:rsid w:val="00F5390E"/>
     <w:rPr>
@@ -3225,9 +3226,9 @@
       <w:color w:val="4472C4" w:themeColor="accent1"/>
     </w:rPr>
   </w:style>
-  <w:style w:type="character" w:styleId="HTMLTypewriter">
+  <w:style w:type="character" w:styleId="HTML">
     <w:name w:val="HTML Typewriter"/>
-    <w:basedOn w:val="DefaultParagraphFont"/>
+    <w:basedOn w:val="a0"/>
     <w:uiPriority w:val="99"/>
     <w:unhideWhenUsed/>
     <w:rsid w:val="00F5390E"/>
@@ -3237,9 +3238,9 @@
       <w:szCs w:val="20"/>
     </w:rPr>
   </w:style>
-  <w:style w:type="paragraph" w:styleId="MacroText">
+  <w:style w:type="paragraph" w:styleId="af2">
     <w:name w:val="macro"/>
-    <w:link w:val="MacroTextChar"/>
+    <w:link w:val="af3"/>
     <w:uiPriority w:val="99"/>
     <w:unhideWhenUsed/>
     <w:rsid w:val="00F5390E"/>
@@ -3271,10 +3272,10 @@
       <w:szCs w:val="18"/>
     </w:rPr>
   </w:style>
-  <w:style w:type="character" w:customStyle="1" w:styleId="MacroTextChar">
-    <w:name w:val="Macro Text Char"/>
-    <w:basedOn w:val="DefaultParagraphFont"/>
-    <w:link w:val="MacroText"/>
+  <w:style w:type="character" w:customStyle="1" w:styleId="af3">
+    <w:name w:val="マクロ文字列 (文字)"/>
+    <w:basedOn w:val="a0"/>
+    <w:link w:val="af2"/>
     <w:uiPriority w:val="99"/>
     <w:rsid w:val="00F5390E"/>
     <w:rPr>
@@ -3283,9 +3284,9 @@
       <w:szCs w:val="18"/>
     </w:rPr>
   </w:style>
-  <w:style w:type="character" w:styleId="HTMLKeyboard">
+  <w:style w:type="character" w:styleId="HTML0">
     <w:name w:val="HTML Keyboard"/>
-    <w:basedOn w:val="DefaultParagraphFont"/>
+    <w:basedOn w:val="a0"/>
     <w:uiPriority w:val="99"/>
     <w:unhideWhenUsed/>
     <w:rsid w:val="00F5390E"/>
@@ -3297,7 +3298,7 @@
   </w:style>
   <w:style w:type="paragraph" w:customStyle="1" w:styleId="code">
     <w:name w:val="code"/>
-    <w:basedOn w:val="Normal"/>
+    <w:basedOn w:val="a"/>
     <w:qFormat/>
     <w:rsid w:val="00EE4B3E"/>
     <w:pPr>
@@ -3316,7 +3317,7 @@
   </w:style>
   <w:style w:type="paragraph" w:customStyle="1" w:styleId="warn1">
     <w:name w:val="warn1"/>
-    <w:basedOn w:val="ListParagraph"/>
+    <w:basedOn w:val="a3"/>
     <w:qFormat/>
     <w:rsid w:val="007964F2"/>
     <w:pPr>
@@ -3345,19 +3346,19 @@
       <w:ind w:leftChars="810" w:left="1701"/>
     </w:pPr>
   </w:style>
-  <w:style w:type="paragraph" w:styleId="TOC1">
+  <w:style w:type="paragraph" w:styleId="11">
     <w:name w:val="toc 1"/>
-    <w:basedOn w:val="Normal"/>
-    <w:next w:val="Normal"/>
+    <w:basedOn w:val="a"/>
+    <w:next w:val="a"/>
     <w:autoRedefine/>
     <w:uiPriority w:val="39"/>
     <w:unhideWhenUsed/>
     <w:rsid w:val="006970D4"/>
   </w:style>
-  <w:style w:type="paragraph" w:styleId="TOC2">
+  <w:style w:type="paragraph" w:styleId="25">
     <w:name w:val="toc 2"/>
-    <w:basedOn w:val="Normal"/>
-    <w:next w:val="Normal"/>
+    <w:basedOn w:val="a"/>
+    <w:next w:val="a"/>
     <w:autoRedefine/>
     <w:uiPriority w:val="39"/>
     <w:unhideWhenUsed/>
@@ -3366,10 +3367,10 @@
       <w:ind w:leftChars="100" w:left="210"/>
     </w:pPr>
   </w:style>
-  <w:style w:type="paragraph" w:styleId="TOC3">
+  <w:style w:type="paragraph" w:styleId="32">
     <w:name w:val="toc 3"/>
-    <w:basedOn w:val="Normal"/>
-    <w:next w:val="Normal"/>
+    <w:basedOn w:val="a"/>
+    <w:next w:val="a"/>
     <w:autoRedefine/>
     <w:uiPriority w:val="39"/>
     <w:unhideWhenUsed/>
@@ -3378,10 +3379,10 @@
       <w:ind w:leftChars="200" w:left="420"/>
     </w:pPr>
   </w:style>
-  <w:style w:type="paragraph" w:styleId="TOC4">
+  <w:style w:type="paragraph" w:styleId="41">
     <w:name w:val="toc 4"/>
-    <w:basedOn w:val="Normal"/>
-    <w:next w:val="Normal"/>
+    <w:basedOn w:val="a"/>
+    <w:next w:val="a"/>
     <w:autoRedefine/>
     <w:uiPriority w:val="39"/>
     <w:semiHidden/>
@@ -3391,10 +3392,10 @@
       <w:ind w:leftChars="300" w:left="630"/>
     </w:pPr>
   </w:style>
-  <w:style w:type="paragraph" w:styleId="TOC5">
+  <w:style w:type="paragraph" w:styleId="51">
     <w:name w:val="toc 5"/>
-    <w:basedOn w:val="Normal"/>
-    <w:next w:val="Normal"/>
+    <w:basedOn w:val="a"/>
+    <w:next w:val="a"/>
     <w:autoRedefine/>
     <w:uiPriority w:val="39"/>
     <w:semiHidden/>
@@ -3404,10 +3405,10 @@
       <w:ind w:leftChars="400" w:left="840"/>
     </w:pPr>
   </w:style>
-  <w:style w:type="paragraph" w:styleId="TOC6">
+  <w:style w:type="paragraph" w:styleId="61">
     <w:name w:val="toc 6"/>
-    <w:basedOn w:val="Normal"/>
-    <w:next w:val="Normal"/>
+    <w:basedOn w:val="a"/>
+    <w:next w:val="a"/>
     <w:autoRedefine/>
     <w:uiPriority w:val="39"/>
     <w:semiHidden/>
@@ -3417,10 +3418,10 @@
       <w:ind w:leftChars="500" w:left="1050"/>
     </w:pPr>
   </w:style>
-  <w:style w:type="paragraph" w:styleId="TOC7">
+  <w:style w:type="paragraph" w:styleId="71">
     <w:name w:val="toc 7"/>
-    <w:basedOn w:val="Normal"/>
-    <w:next w:val="Normal"/>
+    <w:basedOn w:val="a"/>
+    <w:next w:val="a"/>
     <w:autoRedefine/>
     <w:uiPriority w:val="39"/>
     <w:semiHidden/>
@@ -3430,10 +3431,10 @@
       <w:ind w:leftChars="600" w:left="1260"/>
     </w:pPr>
   </w:style>
-  <w:style w:type="paragraph" w:styleId="TOC8">
+  <w:style w:type="paragraph" w:styleId="81">
     <w:name w:val="toc 8"/>
-    <w:basedOn w:val="Normal"/>
-    <w:next w:val="Normal"/>
+    <w:basedOn w:val="a"/>
+    <w:next w:val="a"/>
     <w:autoRedefine/>
     <w:uiPriority w:val="39"/>
     <w:semiHidden/>
@@ -3443,10 +3444,10 @@
       <w:ind w:leftChars="700" w:left="1470"/>
     </w:pPr>
   </w:style>
-  <w:style w:type="paragraph" w:styleId="TOC9">
+  <w:style w:type="paragraph" w:styleId="91">
     <w:name w:val="toc 9"/>
-    <w:basedOn w:val="Normal"/>
-    <w:next w:val="Normal"/>
+    <w:basedOn w:val="a"/>
+    <w:next w:val="a"/>
     <w:autoRedefine/>
     <w:uiPriority w:val="39"/>
     <w:semiHidden/>
@@ -3458,7 +3459,7 @@
   </w:style>
   <w:style w:type="paragraph" w:customStyle="1" w:styleId="BodyTitle">
     <w:name w:val="BodyTitle"/>
-    <w:basedOn w:val="Normal"/>
+    <w:basedOn w:val="a"/>
     <w:qFormat/>
     <w:rsid w:val="00631C34"/>
     <w:rPr>
@@ -3480,7 +3481,7 @@
   </w:style>
   <w:style w:type="character" w:customStyle="1" w:styleId="codespan">
     <w:name w:val="codespan"/>
-    <w:basedOn w:val="DefaultParagraphFont"/>
+    <w:basedOn w:val="a0"/>
     <w:uiPriority w:val="1"/>
     <w:qFormat/>
     <w:rsid w:val="00EE4B3E"/>
@@ -3501,9 +3502,9 @@
       </w:numPr>
     </w:pPr>
   </w:style>
-  <w:style w:type="character" w:styleId="Hyperlink">
+  <w:style w:type="character" w:styleId="af4">
     <w:name w:val="Hyperlink"/>
-    <w:basedOn w:val="DefaultParagraphFont"/>
+    <w:basedOn w:val="a0"/>
     <w:uiPriority w:val="99"/>
     <w:unhideWhenUsed/>
     <w:rsid w:val="00D10CF2"/>
@@ -3514,7 +3515,7 @@
   </w:style>
   <w:style w:type="paragraph" w:customStyle="1" w:styleId="numList2">
     <w:name w:val="numList2"/>
-    <w:basedOn w:val="Heading8"/>
+    <w:basedOn w:val="8"/>
     <w:qFormat/>
     <w:rsid w:val="00FD4482"/>
     <w:pPr>
@@ -3535,9 +3536,9 @@
       </w:numPr>
     </w:pPr>
   </w:style>
-  <w:style w:type="character" w:styleId="UnresolvedMention">
+  <w:style w:type="character" w:styleId="af5">
     <w:name w:val="Unresolved Mention"/>
-    <w:basedOn w:val="DefaultParagraphFont"/>
+    <w:basedOn w:val="a0"/>
     <w:uiPriority w:val="99"/>
     <w:semiHidden/>
     <w:unhideWhenUsed/>
@@ -3549,7 +3550,7 @@
   </w:style>
   <w:style w:type="paragraph" w:customStyle="1" w:styleId="wdHeading5">
     <w:name w:val="wdHeading5"/>
-    <w:basedOn w:val="Normal"/>
+    <w:basedOn w:val="a"/>
     <w:qFormat/>
     <w:rsid w:val="00384599"/>
     <w:pPr>
@@ -3561,7 +3562,7 @@
   </w:style>
   <w:style w:type="paragraph" w:customStyle="1" w:styleId="division1">
     <w:name w:val="division1"/>
-    <w:basedOn w:val="Normal"/>
+    <w:basedOn w:val="a"/>
     <w:qFormat/>
     <w:rsid w:val="00F3598A"/>
     <w:pPr>
@@ -3570,7 +3571,7 @@
   </w:style>
   <w:style w:type="paragraph" w:customStyle="1" w:styleId="date1">
     <w:name w:val="date1"/>
-    <w:basedOn w:val="Normal"/>
+    <w:basedOn w:val="a"/>
     <w:qFormat/>
     <w:rsid w:val="00F3598A"/>
     <w:pPr>
@@ -3579,16 +3580,16 @@
   </w:style>
   <w:style w:type="paragraph" w:customStyle="1" w:styleId="author1">
     <w:name w:val="author1"/>
-    <w:basedOn w:val="Normal"/>
+    <w:basedOn w:val="a"/>
     <w:qFormat/>
     <w:rsid w:val="00F3598A"/>
     <w:pPr>
       <w:jc w:val="right"/>
     </w:pPr>
   </w:style>
-  <w:style w:type="character" w:styleId="PlaceholderText">
+  <w:style w:type="character" w:styleId="af6">
     <w:name w:val="Placeholder Text"/>
-    <w:basedOn w:val="DefaultParagraphFont"/>
+    <w:basedOn w:val="a0"/>
     <w:uiPriority w:val="99"/>
     <w:semiHidden/>
     <w:rsid w:val="009E6A1D"/>
@@ -3596,10 +3597,10 @@
       <w:color w:val="808080"/>
     </w:rPr>
   </w:style>
-  <w:style w:type="paragraph" w:styleId="TOCHeading">
+  <w:style w:type="paragraph" w:styleId="af7">
     <w:name w:val="TOC Heading"/>
-    <w:basedOn w:val="Heading1"/>
-    <w:next w:val="Normal"/>
+    <w:basedOn w:val="1"/>
+    <w:next w:val="a"/>
     <w:uiPriority w:val="39"/>
     <w:unhideWhenUsed/>
     <w:qFormat/>
@@ -3624,6 +3625,42 @@
       <w:sz w:val="32"/>
       <w:szCs w:val="32"/>
     </w:rPr>
+  </w:style>
+  <w:style w:type="paragraph" w:customStyle="1" w:styleId="hh1">
+    <w:name w:val="hh1"/>
+    <w:basedOn w:val="1"/>
+    <w:qFormat/>
+    <w:rsid w:val="005169DB"/>
+  </w:style>
+  <w:style w:type="paragraph" w:customStyle="1" w:styleId="hh2">
+    <w:name w:val="hh2"/>
+    <w:basedOn w:val="2"/>
+    <w:qFormat/>
+    <w:rsid w:val="005169DB"/>
+  </w:style>
+  <w:style w:type="paragraph" w:customStyle="1" w:styleId="hh3">
+    <w:name w:val="hh3"/>
+    <w:basedOn w:val="3"/>
+    <w:qFormat/>
+    <w:rsid w:val="005169DB"/>
+  </w:style>
+  <w:style w:type="paragraph" w:customStyle="1" w:styleId="hh4">
+    <w:name w:val="hh4"/>
+    <w:basedOn w:val="4"/>
+    <w:qFormat/>
+    <w:rsid w:val="005169DB"/>
+  </w:style>
+  <w:style w:type="paragraph" w:customStyle="1" w:styleId="hh5">
+    <w:name w:val="hh5"/>
+    <w:basedOn w:val="5"/>
+    <w:qFormat/>
+    <w:rsid w:val="005169DB"/>
+  </w:style>
+  <w:style w:type="paragraph" w:customStyle="1" w:styleId="hh6">
+    <w:name w:val="hh6"/>
+    <w:basedOn w:val="6"/>
+    <w:qFormat/>
+    <w:rsid w:val="005169DB"/>
   </w:style>
 </w:styles>
 </file>

</xml_diff>